<commit_message>
Work on Enums and Annotations Exercise
</commit_message>
<xml_diff>
--- a/Java OOP Advanced/04. Enums and Annotations/Exercise Assignment/04. Java-OOP-Advanced-Enumerations-And-Annotations-Exercises.docx
+++ b/Java OOP Advanced/04. Enums and Annotations/Exercise Assignment/04. Java-OOP-Advanced-Enumerations-And-Annotations-Exercises.docx
@@ -760,12 +760,7 @@
     </w:p>
     <w:p>
       <w:r>
-        <w:t xml:space="preserve">Rank powers are as follows: (ACE - 14, TWO - 2, THREE - </w:t>
-      </w:r>
-      <w:bookmarkStart w:id="0" w:name="_GoBack"/>
-      <w:bookmarkEnd w:id="0"/>
-      <w:r>
-        <w:t>3, FOUR - 4, FIVE - 5, SIX - 6, SEVEN - 7, EIGHT - 8, NINE - 9, TEN - 10, JACK - 11, QUEEN - 12, KING - 13).</w:t>
+        <w:t>Rank powers are as follows: (ACE - 14, TWO - 2, THREE - 3, FOUR - 4, FIVE - 5, SIX - 6, SEVEN - 7, EIGHT - 8, NINE - 9, TEN - 10, JACK - 11, QUEEN - 12, KING - 13).</w:t>
       </w:r>
     </w:p>
     <w:p>
@@ -4758,7 +4753,7 @@
         <w:t xml:space="preserve">description = "Used for </w:t>
       </w:r>
       <w:r>
-        <w:t>OOP Advanced C</w:t>
+        <w:t>Java OOP Advanced c</w:t>
       </w:r>
       <w:r>
         <w:t>ourse - Enumerations and Annotations."</w:t>
@@ -5057,19 +5052,70 @@
         <w:t>according to all</w:t>
       </w:r>
       <w:r>
-        <w:t xml:space="preserve"> HQC standards. Consider adding </w:t>
-      </w:r>
-      <w:r>
-        <w:t xml:space="preserve">independent </w:t>
-      </w:r>
-      <w:r>
-        <w:t>classes for reading input</w:t>
-      </w:r>
-      <w:r>
-        <w:t xml:space="preserve"> and writing output. Create repository class that stores all weapon data. Create an</w:t>
-      </w:r>
-      <w:r>
-        <w:t xml:space="preserve"> engine, weapon creator and so on. Try using design patterns like command and factory. Try using </w:t>
+        <w:t xml:space="preserve"> HQC standards.</w:t>
+      </w:r>
+    </w:p>
+    <w:p>
+      <w:pPr>
+        <w:pStyle w:val="ListParagraph"/>
+        <w:numPr>
+          <w:ilvl w:val="0"/>
+          <w:numId w:val="13"/>
+        </w:numPr>
+      </w:pPr>
+      <w:r>
+        <w:t xml:space="preserve">Think about the proper naming of all your variables, methods, classes and interfaces. </w:t>
+      </w:r>
+    </w:p>
+    <w:p>
+      <w:pPr>
+        <w:pStyle w:val="ListParagraph"/>
+        <w:numPr>
+          <w:ilvl w:val="0"/>
+          <w:numId w:val="13"/>
+        </w:numPr>
+      </w:pPr>
+      <w:r>
+        <w:t xml:space="preserve">Review all of your methods and make sure they are doing only one highly concrete thing. </w:t>
+      </w:r>
+      <w:r>
+        <w:t xml:space="preserve"> </w:t>
+      </w:r>
+    </w:p>
+    <w:p>
+      <w:pPr>
+        <w:pStyle w:val="ListParagraph"/>
+        <w:numPr>
+          <w:ilvl w:val="0"/>
+          <w:numId w:val="13"/>
+        </w:numPr>
+      </w:pPr>
+      <w:r>
+        <w:t>Review your class hierarchy and make sure you have no duplicating code.</w:t>
+      </w:r>
+    </w:p>
+    <w:p>
+      <w:pPr>
+        <w:pStyle w:val="ListParagraph"/>
+        <w:numPr>
+          <w:ilvl w:val="0"/>
+          <w:numId w:val="13"/>
+        </w:numPr>
+      </w:pPr>
+      <w:r>
+        <w:t xml:space="preserve">Consider making your classes less dependent of each other. If you have the </w:t>
+      </w:r>
+      <w:r>
+        <w:rPr>
+          <w:b/>
+        </w:rPr>
+        <w:t>new</w:t>
+      </w:r>
+      <w:r>
+        <w:t xml:space="preserve"> keyword anywhere inside the body of a non-factory or main class, think about how to remove it. Read about</w:t>
+      </w:r>
+      <w:r>
+        <w:t xml:space="preserve"> </w:t>
       </w:r>
       <w:hyperlink r:id="rId10" w:history="1">
         <w:r>
@@ -5081,7 +5127,82 @@
         </w:r>
       </w:hyperlink>
       <w:r>
-        <w:t xml:space="preserve"> and make you classes </w:t>
+        <w:rPr>
+          <w:rStyle w:val="Hyperlink"/>
+          <w:b/>
+        </w:rPr>
+        <w:t>.</w:t>
+      </w:r>
+    </w:p>
+    <w:p>
+      <w:pPr>
+        <w:pStyle w:val="ListParagraph"/>
+        <w:numPr>
+          <w:ilvl w:val="0"/>
+          <w:numId w:val="13"/>
+        </w:numPr>
+      </w:pPr>
+      <w:bookmarkStart w:id="0" w:name="_GoBack"/>
+      <w:r>
+        <w:t xml:space="preserve">Consider adding </w:t>
+      </w:r>
+      <w:r>
+        <w:t xml:space="preserve">independent </w:t>
+      </w:r>
+      <w:r>
+        <w:t>classes for reading input</w:t>
+      </w:r>
+      <w:r>
+        <w:t xml:space="preserve"> </w:t>
+      </w:r>
+      <w:bookmarkEnd w:id="0"/>
+      <w:r>
+        <w:t xml:space="preserve">and writing output. </w:t>
+      </w:r>
+    </w:p>
+    <w:p>
+      <w:pPr>
+        <w:pStyle w:val="ListParagraph"/>
+        <w:numPr>
+          <w:ilvl w:val="0"/>
+          <w:numId w:val="13"/>
+        </w:numPr>
+      </w:pPr>
+      <w:r>
+        <w:t xml:space="preserve">Create repository class that stores all weapon data. </w:t>
+      </w:r>
+    </w:p>
+    <w:p>
+      <w:pPr>
+        <w:pStyle w:val="ListParagraph"/>
+        <w:numPr>
+          <w:ilvl w:val="0"/>
+          <w:numId w:val="13"/>
+        </w:numPr>
+      </w:pPr>
+      <w:r>
+        <w:t>Create an</w:t>
+      </w:r>
+      <w:r>
+        <w:t xml:space="preserve"> engine, weapon creator and so on. </w:t>
+      </w:r>
+      <w:r>
+        <w:t xml:space="preserve">Try using design patterns like command and factory. </w:t>
+      </w:r>
+    </w:p>
+    <w:p>
+      <w:pPr>
+        <w:pStyle w:val="ListParagraph"/>
+        <w:numPr>
+          <w:ilvl w:val="0"/>
+          <w:numId w:val="13"/>
+        </w:numPr>
+      </w:pPr>
+      <w:r>
+        <w:t>M</w:t>
+      </w:r>
+      <w:r>
+        <w:t xml:space="preserve">ake you classes </w:t>
       </w:r>
       <w:hyperlink r:id="rId11" w:history="1">
         <w:r>
@@ -5113,6 +5234,7 @@
         <w:pStyle w:val="Heading3"/>
       </w:pPr>
       <w:r>
+        <w:lastRenderedPageBreak/>
         <w:t>Examples</w:t>
       </w:r>
     </w:p>
@@ -5275,7 +5397,6 @@
                 <w:rFonts w:ascii="Consolas" w:hAnsi="Consolas"/>
                 <w:bCs/>
               </w:rPr>
-              <w:lastRenderedPageBreak/>
               <w:t>Add;Thieves Blade;1;AMETHYST</w:t>
             </w:r>
           </w:p>
@@ -5340,7 +5461,6 @@
                 <w:rFonts w:ascii="Consolas" w:hAnsi="Consolas"/>
                 <w:bCs/>
               </w:rPr>
-              <w:lastRenderedPageBreak/>
               <w:t xml:space="preserve">Thieves </w:t>
             </w:r>
             <w:r>
@@ -6223,7 +6343,7 @@
                   <w:rPr>
                     <w:noProof/>
                   </w:rPr>
-                  <w:t>1</w:t>
+                  <w:t>9</w:t>
                 </w:r>
                 <w:r>
                   <w:fldChar w:fldCharType="end"/>
@@ -6402,6 +6522,119 @@
     </w:lvl>
   </w:abstractNum>
   <w:abstractNum w:abstractNumId="1" w15:restartNumberingAfterBreak="0">
+    <w:nsid w:val="05670127"/>
+    <w:multiLevelType w:val="hybridMultilevel"/>
+    <w:tmpl w:val="E6283EBA"/>
+    <w:lvl w:ilvl="0" w:tplc="08090001">
+      <w:start w:val="1"/>
+      <w:numFmt w:val="bullet"/>
+      <w:lvlText w:val=""/>
+      <w:lvlJc w:val="left"/>
+      <w:pPr>
+        <w:ind w:left="720" w:hanging="360"/>
+      </w:pPr>
+      <w:rPr>
+        <w:rFonts w:ascii="Symbol" w:hAnsi="Symbol" w:hint="default"/>
+      </w:rPr>
+    </w:lvl>
+    <w:lvl w:ilvl="1" w:tplc="08090003" w:tentative="1">
+      <w:start w:val="1"/>
+      <w:numFmt w:val="bullet"/>
+      <w:lvlText w:val="o"/>
+      <w:lvlJc w:val="left"/>
+      <w:pPr>
+        <w:ind w:left="1440" w:hanging="360"/>
+      </w:pPr>
+      <w:rPr>
+        <w:rFonts w:ascii="Courier New" w:hAnsi="Courier New" w:cs="Courier New" w:hint="default"/>
+      </w:rPr>
+    </w:lvl>
+    <w:lvl w:ilvl="2" w:tplc="08090005" w:tentative="1">
+      <w:start w:val="1"/>
+      <w:numFmt w:val="bullet"/>
+      <w:lvlText w:val=""/>
+      <w:lvlJc w:val="left"/>
+      <w:pPr>
+        <w:ind w:left="2160" w:hanging="360"/>
+      </w:pPr>
+      <w:rPr>
+        <w:rFonts w:ascii="Wingdings" w:hAnsi="Wingdings" w:hint="default"/>
+      </w:rPr>
+    </w:lvl>
+    <w:lvl w:ilvl="3" w:tplc="08090001" w:tentative="1">
+      <w:start w:val="1"/>
+      <w:numFmt w:val="bullet"/>
+      <w:lvlText w:val=""/>
+      <w:lvlJc w:val="left"/>
+      <w:pPr>
+        <w:ind w:left="2880" w:hanging="360"/>
+      </w:pPr>
+      <w:rPr>
+        <w:rFonts w:ascii="Symbol" w:hAnsi="Symbol" w:hint="default"/>
+      </w:rPr>
+    </w:lvl>
+    <w:lvl w:ilvl="4" w:tplc="08090003" w:tentative="1">
+      <w:start w:val="1"/>
+      <w:numFmt w:val="bullet"/>
+      <w:lvlText w:val="o"/>
+      <w:lvlJc w:val="left"/>
+      <w:pPr>
+        <w:ind w:left="3600" w:hanging="360"/>
+      </w:pPr>
+      <w:rPr>
+        <w:rFonts w:ascii="Courier New" w:hAnsi="Courier New" w:cs="Courier New" w:hint="default"/>
+      </w:rPr>
+    </w:lvl>
+    <w:lvl w:ilvl="5" w:tplc="08090005" w:tentative="1">
+      <w:start w:val="1"/>
+      <w:numFmt w:val="bullet"/>
+      <w:lvlText w:val=""/>
+      <w:lvlJc w:val="left"/>
+      <w:pPr>
+        <w:ind w:left="4320" w:hanging="360"/>
+      </w:pPr>
+      <w:rPr>
+        <w:rFonts w:ascii="Wingdings" w:hAnsi="Wingdings" w:hint="default"/>
+      </w:rPr>
+    </w:lvl>
+    <w:lvl w:ilvl="6" w:tplc="08090001" w:tentative="1">
+      <w:start w:val="1"/>
+      <w:numFmt w:val="bullet"/>
+      <w:lvlText w:val=""/>
+      <w:lvlJc w:val="left"/>
+      <w:pPr>
+        <w:ind w:left="5040" w:hanging="360"/>
+      </w:pPr>
+      <w:rPr>
+        <w:rFonts w:ascii="Symbol" w:hAnsi="Symbol" w:hint="default"/>
+      </w:rPr>
+    </w:lvl>
+    <w:lvl w:ilvl="7" w:tplc="08090003" w:tentative="1">
+      <w:start w:val="1"/>
+      <w:numFmt w:val="bullet"/>
+      <w:lvlText w:val="o"/>
+      <w:lvlJc w:val="left"/>
+      <w:pPr>
+        <w:ind w:left="5760" w:hanging="360"/>
+      </w:pPr>
+      <w:rPr>
+        <w:rFonts w:ascii="Courier New" w:hAnsi="Courier New" w:cs="Courier New" w:hint="default"/>
+      </w:rPr>
+    </w:lvl>
+    <w:lvl w:ilvl="8" w:tplc="08090005" w:tentative="1">
+      <w:start w:val="1"/>
+      <w:numFmt w:val="bullet"/>
+      <w:lvlText w:val=""/>
+      <w:lvlJc w:val="left"/>
+      <w:pPr>
+        <w:ind w:left="6480" w:hanging="360"/>
+      </w:pPr>
+      <w:rPr>
+        <w:rFonts w:ascii="Wingdings" w:hAnsi="Wingdings" w:hint="default"/>
+      </w:rPr>
+    </w:lvl>
+  </w:abstractNum>
+  <w:abstractNum w:abstractNumId="2" w15:restartNumberingAfterBreak="0">
     <w:nsid w:val="06FC2A09"/>
     <w:multiLevelType w:val="multilevel"/>
     <w:tmpl w:val="8F42707C"/>
@@ -6514,7 +6747,7 @@
       </w:rPr>
     </w:lvl>
   </w:abstractNum>
-  <w:abstractNum w:abstractNumId="2" w15:restartNumberingAfterBreak="0">
+  <w:abstractNum w:abstractNumId="3" w15:restartNumberingAfterBreak="0">
     <w:nsid w:val="14A2508A"/>
     <w:multiLevelType w:val="hybridMultilevel"/>
     <w:tmpl w:val="1736E63C"/>
@@ -6627,7 +6860,7 @@
       </w:rPr>
     </w:lvl>
   </w:abstractNum>
-  <w:abstractNum w:abstractNumId="3" w15:restartNumberingAfterBreak="0">
+  <w:abstractNum w:abstractNumId="4" w15:restartNumberingAfterBreak="0">
     <w:nsid w:val="26C22109"/>
     <w:multiLevelType w:val="hybridMultilevel"/>
     <w:tmpl w:val="2430C8BA"/>
@@ -6740,7 +6973,7 @@
       </w:rPr>
     </w:lvl>
   </w:abstractNum>
-  <w:abstractNum w:abstractNumId="4" w15:restartNumberingAfterBreak="0">
+  <w:abstractNum w:abstractNumId="5" w15:restartNumberingAfterBreak="0">
     <w:nsid w:val="3E7C61B9"/>
     <w:multiLevelType w:val="hybridMultilevel"/>
     <w:tmpl w:val="890052B0"/>
@@ -6853,7 +7086,7 @@
       </w:rPr>
     </w:lvl>
   </w:abstractNum>
-  <w:abstractNum w:abstractNumId="5" w15:restartNumberingAfterBreak="0">
+  <w:abstractNum w:abstractNumId="6" w15:restartNumberingAfterBreak="0">
     <w:nsid w:val="48C3309E"/>
     <w:multiLevelType w:val="hybridMultilevel"/>
     <w:tmpl w:val="B9E07818"/>
@@ -6966,7 +7199,7 @@
       </w:rPr>
     </w:lvl>
   </w:abstractNum>
-  <w:abstractNum w:abstractNumId="6" w15:restartNumberingAfterBreak="0">
+  <w:abstractNum w:abstractNumId="7" w15:restartNumberingAfterBreak="0">
     <w:nsid w:val="4EA545C3"/>
     <w:multiLevelType w:val="hybridMultilevel"/>
     <w:tmpl w:val="1486C35E"/>
@@ -7079,7 +7312,7 @@
       </w:rPr>
     </w:lvl>
   </w:abstractNum>
-  <w:abstractNum w:abstractNumId="7" w15:restartNumberingAfterBreak="0">
+  <w:abstractNum w:abstractNumId="8" w15:restartNumberingAfterBreak="0">
     <w:nsid w:val="584803AA"/>
     <w:multiLevelType w:val="hybridMultilevel"/>
     <w:tmpl w:val="7AE62792"/>
@@ -7192,7 +7425,7 @@
       </w:rPr>
     </w:lvl>
   </w:abstractNum>
-  <w:abstractNum w:abstractNumId="8" w15:restartNumberingAfterBreak="0">
+  <w:abstractNum w:abstractNumId="9" w15:restartNumberingAfterBreak="0">
     <w:nsid w:val="69AF3D7B"/>
     <w:multiLevelType w:val="hybridMultilevel"/>
     <w:tmpl w:val="AE28AAEC"/>
@@ -7305,7 +7538,7 @@
       </w:rPr>
     </w:lvl>
   </w:abstractNum>
-  <w:abstractNum w:abstractNumId="9" w15:restartNumberingAfterBreak="0">
+  <w:abstractNum w:abstractNumId="10" w15:restartNumberingAfterBreak="0">
     <w:nsid w:val="71BB5C92"/>
     <w:multiLevelType w:val="hybridMultilevel"/>
     <w:tmpl w:val="36E4353A"/>
@@ -7418,7 +7651,7 @@
       </w:rPr>
     </w:lvl>
   </w:abstractNum>
-  <w:abstractNum w:abstractNumId="10" w15:restartNumberingAfterBreak="0">
+  <w:abstractNum w:abstractNumId="11" w15:restartNumberingAfterBreak="0">
     <w:nsid w:val="74617DCF"/>
     <w:multiLevelType w:val="multilevel"/>
     <w:tmpl w:val="68167648"/>
@@ -7531,7 +7764,7 @@
       </w:rPr>
     </w:lvl>
   </w:abstractNum>
-  <w:abstractNum w:abstractNumId="11" w15:restartNumberingAfterBreak="0">
+  <w:abstractNum w:abstractNumId="12" w15:restartNumberingAfterBreak="0">
     <w:nsid w:val="7EE74733"/>
     <w:multiLevelType w:val="multilevel"/>
     <w:tmpl w:val="84A4FEF8"/>
@@ -7651,40 +7884,43 @@
     </w:lvl>
   </w:abstractNum>
   <w:num w:numId="1">
-    <w:abstractNumId w:val="11"/>
+    <w:abstractNumId w:val="12"/>
   </w:num>
   <w:num w:numId="2">
     <w:abstractNumId w:val="0"/>
   </w:num>
   <w:num w:numId="3">
-    <w:abstractNumId w:val="1"/>
+    <w:abstractNumId w:val="2"/>
   </w:num>
   <w:num w:numId="4">
+    <w:abstractNumId w:val="11"/>
+  </w:num>
+  <w:num w:numId="5">
+    <w:abstractNumId w:val="8"/>
+  </w:num>
+  <w:num w:numId="6">
+    <w:abstractNumId w:val="4"/>
+  </w:num>
+  <w:num w:numId="7">
+    <w:abstractNumId w:val="5"/>
+  </w:num>
+  <w:num w:numId="8">
+    <w:abstractNumId w:val="6"/>
+  </w:num>
+  <w:num w:numId="9">
     <w:abstractNumId w:val="10"/>
   </w:num>
-  <w:num w:numId="5">
+  <w:num w:numId="10">
     <w:abstractNumId w:val="7"/>
   </w:num>
-  <w:num w:numId="6">
+  <w:num w:numId="11">
     <w:abstractNumId w:val="3"/>
   </w:num>
-  <w:num w:numId="7">
-    <w:abstractNumId w:val="4"/>
-  </w:num>
-  <w:num w:numId="8">
-    <w:abstractNumId w:val="5"/>
-  </w:num>
-  <w:num w:numId="9">
+  <w:num w:numId="12">
     <w:abstractNumId w:val="9"/>
   </w:num>
-  <w:num w:numId="10">
-    <w:abstractNumId w:val="6"/>
-  </w:num>
-  <w:num w:numId="11">
-    <w:abstractNumId w:val="2"/>
-  </w:num>
-  <w:num w:numId="12">
-    <w:abstractNumId w:val="8"/>
+  <w:num w:numId="13">
+    <w:abstractNumId w:val="1"/>
   </w:num>
 </w:numbering>
 </file>
@@ -9635,7 +9871,7 @@
 </file>
 
 <file path=customXml/itemProps1.xml><?xml version="1.0" encoding="utf-8"?>
-<ds:datastoreItem xmlns:ds="http://schemas.openxmlformats.org/officeDocument/2006/customXml" ds:itemID="{93C4B6C1-E10A-4DD4-888E-3DBC352F0913}">
+<ds:datastoreItem xmlns:ds="http://schemas.openxmlformats.org/officeDocument/2006/customXml" ds:itemID="{5F3510EE-B0CF-4ED8-86B8-503D48775B0C}">
   <ds:schemaRefs>
     <ds:schemaRef ds:uri="http://schemas.openxmlformats.org/officeDocument/2006/bibliography"/>
   </ds:schemaRefs>

</xml_diff>